<commit_message>
Add "Related Works - Transformer"
</commit_message>
<xml_diff>
--- a/IEEE/ieee_access.docx
+++ b/IEEE/ieee_access.docx
@@ -200,7 +200,45 @@
         <w:rPr>
           <w:lang w:eastAsia="zh-TW"/>
         </w:rPr>
-        <w:t>In order to analyze public sentiment on certain issue, Single-headed Recurrent Neural Network (SHA-RNN), and Transformer are considered. Given that short-term dependencies and long-term dependencies of text can provide different benefits, out model is implemented through Transformer with Bidirectional Encoder Representation from Transformers (BERT) as its encoder, and with Boom Layer from SHA-RNN as its modified feed forward neural network. Compared with the original Transformer and SHA-RNN, our proposed new model not only possesses the long-term dependencies requirements. Therefore, the new model can provide more accurate sentiment analysis for reference of disease tracking and prevention as well as for judgement of various remarks.</w:t>
+        <w:t>In order to analyze public sentiment on certain issue, Single-headed Recurrent Neural Network (SHA-RNN), and Transformer are considered. Given that short-term dependencies and long-term dependencies of text can provide different benefits, out model is implemented through Transformer with Bidirectional Encoder Representation from Transformers (BERT) as its encoder, and with Boom Layer from SHA-RNN as its modified feed forward neural network</w:t>
+      </w:r>
+      <w:r>
+        <w:rPr>
+          <w:lang w:eastAsia="zh-TW"/>
+        </w:rPr>
+        <w:t>s</w:t>
+      </w:r>
+      <w:r>
+        <w:rPr>
+          <w:lang w:eastAsia="zh-TW"/>
+        </w:rPr>
+        <w:t xml:space="preserve">. Compared with the original Transformer and SHA-RNN, our proposed new model not only possesses the long-term dependencies </w:t>
+      </w:r>
+      <w:proofErr w:type="gramStart"/>
+      <w:r>
+        <w:rPr>
+          <w:lang w:eastAsia="zh-TW"/>
+        </w:rPr>
+        <w:t>requirements</w:t>
+      </w:r>
+      <w:r>
+        <w:rPr>
+          <w:lang w:eastAsia="zh-TW"/>
+        </w:rPr>
+        <w:t>, but</w:t>
+      </w:r>
+      <w:proofErr w:type="gramEnd"/>
+      <w:r>
+        <w:rPr>
+          <w:lang w:eastAsia="zh-TW"/>
+        </w:rPr>
+        <w:t xml:space="preserve"> improve the short-term dependency defects in Transformer-based models</w:t>
+      </w:r>
+      <w:r>
+        <w:rPr>
+          <w:lang w:eastAsia="zh-TW"/>
+        </w:rPr>
+        <w:t>. Therefore, the new model can provide more accurate sentiment analysis for reference of disease tracking and prevention as well as for judgement of various remarks.</w:t>
       </w:r>
     </w:p>
     <w:p>
@@ -236,13 +274,7 @@
         <w:t>,</w:t>
       </w:r>
       <w:r>
-        <w:t xml:space="preserve"> </w:t>
-      </w:r>
-      <w:r>
-        <w:t>Natural language processing,</w:t>
-      </w:r>
-      <w:r>
-        <w:t xml:space="preserve"> </w:t>
+        <w:t xml:space="preserve"> Natural language processing, </w:t>
       </w:r>
       <w:r>
         <w:t>Natural languages, Sentiment Analysis</w:t>
@@ -301,16 +333,6 @@
     <w:p>
       <w:pPr>
         <w:pStyle w:val="Text"/>
-        <w:rPr>
-          <w:lang w:eastAsia="zh-TW"/>
-        </w:rPr>
-        <w:sectPr>
-          <w:type w:val="continuous"/>
-          <w:pgSz w:w="11520" w:h="15660" w:code="1"/>
-          <w:pgMar w:top="1300" w:right="740" w:bottom="1040" w:left="740" w:header="360" w:footer="640" w:gutter="0"/>
-          <w:cols w:num="2" w:space="400"/>
-          <w:docGrid w:linePitch="360"/>
-        </w:sectPr>
       </w:pPr>
       <w:r>
         <w:t xml:space="preserve">Recurrent neural networks (RNNs), </w:t>
@@ -406,10 +428,10 @@
         <w:t xml:space="preserve"> and vectors</w:t>
       </w:r>
       <w:r>
-        <w:t xml:space="preserve">. As the distance between words and depths of networks become further and deeper, the </w:t>
-      </w:r>
-      <w:r>
-        <w:t>weights input earlier would be diluted, which was easily occurred due to gradient vanishing</w:t>
+        <w:t xml:space="preserve">. As the distance between words and depths of networks become further and deeper, the weights input earlier would be diluted, which easily occurred </w:t>
+      </w:r>
+      <w:r>
+        <w:t>due to gradient vanishing</w:t>
       </w:r>
       <w:r>
         <w:rPr>
@@ -419,7 +441,19 @@
         <w:t>, and gradient explosion</w:t>
       </w:r>
       <w:r>
-        <w:t>. With the attention mechanism</w:t>
+        <w:t>.</w:t>
+      </w:r>
+      <w:r>
+        <w:t xml:space="preserve"> As an example, [1] shows that language models using LSTM process the effective context size of about 200 tokens on average but are only capable of sharply distinguishing 50 tokens nearby, indicating that LSTM is </w:t>
+      </w:r>
+      <w:r>
+        <w:rPr>
+          <w:lang w:eastAsia="zh-TW"/>
+        </w:rPr>
+        <w:t xml:space="preserve">hard to manage long-term dependencies. </w:t>
+      </w:r>
+      <w:r>
+        <w:t>With the attention mechanism</w:t>
       </w:r>
       <w:r>
         <w:t xml:space="preserve"> </w:t>
@@ -441,7 +475,19 @@
         <w:t>proposed</w:t>
       </w:r>
       <w:r>
-        <w:t xml:space="preserve"> in Transformer, researchers create the techniques to pay attention to </w:t>
+        <w:t xml:space="preserve"> in Transformer, researchers create the techniques </w:t>
+      </w:r>
+      <w:r>
+        <w:t xml:space="preserve">on </w:t>
+      </w:r>
+      <w:r>
+        <w:t>pay</w:t>
+      </w:r>
+      <w:r>
+        <w:t>ing</w:t>
+      </w:r>
+      <w:r>
+        <w:t xml:space="preserve"> attention to </w:t>
       </w:r>
       <w:r>
         <w:t>specific</w:t>
@@ -523,19 +569,166 @@
         <w:rPr>
           <w:lang w:eastAsia="zh-TW"/>
         </w:rPr>
-        <w:t xml:space="preserve"> with RNNs and Transformer, Transformer introduced attention mechanism to improve time series problem which is a major defect in RNNs based models. For an input token, its input representation is constructed by summing the corresponding tokens, segments, and position embeddings. As the input representations would pass through multi-headed attention, </w:t>
+        <w:t>d</w:t>
       </w:r>
       <w:r>
         <w:rPr>
           <w:lang w:eastAsia="zh-TW"/>
         </w:rPr>
+        <w:t xml:space="preserve"> with RNNs</w:t>
+      </w:r>
+      <w:r>
+        <w:rPr>
+          <w:lang w:eastAsia="zh-TW"/>
+        </w:rPr>
+        <w:t xml:space="preserve"> </w:t>
+      </w:r>
+      <w:r>
+        <w:rPr>
+          <w:lang w:eastAsia="zh-TW"/>
+        </w:rPr>
+        <w:t xml:space="preserve">and Transformer, Transformer introduced attention mechanism to improve time series problem which is a major defect in RNNs based models. For an input token, its input representation is constructed by summing the corresponding tokens, segments, and position embeddings. As the input representations would pass through multi-headed attention, </w:t>
+      </w:r>
+      <w:r>
+        <w:rPr>
+          <w:lang w:eastAsia="zh-TW"/>
+        </w:rPr>
         <w:t xml:space="preserve">the </w:t>
       </w:r>
       <w:r>
         <w:rPr>
           <w:lang w:eastAsia="zh-TW"/>
         </w:rPr>
-        <w:t xml:space="preserve">feed-forward neural networks, and layer normalization are applied. An output representation from encoder (also known as inputs of decoder) would then pass through masked multi-head attention and feed-forward neural networks which are connected with residual connection. </w:t>
+        <w:t xml:space="preserve">feed-forward neural networks, and layer normalization are applied. An output representation from encoder (also known as inputs of decoder) would then pass through masked multi-head attention and feed-forward neural </w:t>
+      </w:r>
+      <w:r>
+        <w:rPr>
+          <w:lang w:eastAsia="zh-TW"/>
+        </w:rPr>
+        <w:lastRenderedPageBreak/>
+        <w:t xml:space="preserve">networks which are connected with residual connection. </w:t>
+      </w:r>
+      <w:r>
+        <w:t>What if the feature extraction technique</w:t>
+      </w:r>
+      <w:r>
+        <w:t>s</w:t>
+      </w:r>
+      <w:r>
+        <w:t xml:space="preserve"> of Transformer never existed, what would happen to the development in language understanding? Perhaps RNNs still take the lead as main analytic models. Thus, Single Headed Attention RNN (SHA-RNN) was popular when it was proposed. In this research, we </w:t>
+      </w:r>
+      <w:r>
+        <w:t>proposed</w:t>
+      </w:r>
+      <w:r>
+        <w:t xml:space="preserve"> to rebuild the encoder </w:t>
+      </w:r>
+      <w:r>
+        <w:t xml:space="preserve">architecture </w:t>
+      </w:r>
+      <w:r>
+        <w:t>introduced</w:t>
+      </w:r>
+      <w:r>
+        <w:t xml:space="preserve"> in Transformer, to improve the defect of capturing short</w:t>
+      </w:r>
+      <w:r>
+        <w:t>-</w:t>
+      </w:r>
+      <w:r>
+        <w:t>term memory in Transformer-based models.</w:t>
+      </w:r>
+    </w:p>
+    <w:p>
+      <w:pPr>
+        <w:pStyle w:val="Heading1"/>
+      </w:pPr>
+      <w:r>
+        <w:t>III</w:t>
+      </w:r>
+      <w:r>
+        <w:t>.</w:t>
+      </w:r>
+      <w:r>
+        <w:rPr>
+          <w:rFonts w:eastAsia="MS Gothic"/>
+        </w:rPr>
+        <w:t> </w:t>
+      </w:r>
+      <w:r>
+        <w:t>RELATED WORKS</w:t>
+      </w:r>
+      <w:r>
+        <w:t xml:space="preserve"> </w:t>
+      </w:r>
+    </w:p>
+    <w:p>
+      <w:pPr>
+        <w:pStyle w:val="Heading2"/>
+      </w:pPr>
+      <w:r>
+        <w:t>A.</w:t>
+      </w:r>
+      <w:r>
+        <w:rPr>
+          <w:rFonts w:eastAsia="MS Gothic" w:hint="eastAsia"/>
+        </w:rPr>
+        <w:t> </w:t>
+      </w:r>
+      <w:r>
+        <w:t>Transformer</w:t>
+      </w:r>
+    </w:p>
+    <w:p>
+      <w:pPr>
+        <w:pStyle w:val="Text"/>
+        <w:rPr>
+          <w:lang w:eastAsia="zh-TW"/>
+        </w:rPr>
+      </w:pPr>
+      <w:r>
+        <w:t xml:space="preserve">Transformer is a Sequence to Sequence (Seq2Seq) model based on self-attention mechanism. To </w:t>
+      </w:r>
+      <w:r>
+        <w:rPr>
+          <w:color w:val="FF0000"/>
+          <w:lang w:eastAsia="zh-TW"/>
+        </w:rPr>
+        <w:t>promote</w:t>
+      </w:r>
+      <w:r>
+        <w:rPr>
+          <w:color w:val="FF0000"/>
+          <w:lang w:eastAsia="zh-TW"/>
+        </w:rPr>
+        <w:t xml:space="preserve"> </w:t>
+      </w:r>
+      <w:r>
+        <w:rPr>
+          <w:lang w:eastAsia="zh-TW"/>
+        </w:rPr>
+        <w:t xml:space="preserve">the evaluation on machine translation and optimize the model training, it performs well in specific tasks. Transformer is composed of an encoder, and a decoder. The inputs from sequences are passed through encoder with </w:t>
+      </w:r>
+      <w:r>
+        <w:rPr>
+          <w:lang w:eastAsia="zh-TW"/>
+        </w:rPr>
+        <w:t>position encoding to ensure the tokens are read in order and remain the dependencies in phrases. The decoder is composed of multi-headed attention, feed forward neural networks, and residual connection.</w:t>
+      </w:r>
+    </w:p>
+    <w:p>
+      <w:pPr>
+        <w:pStyle w:val="Equation"/>
+        <w:rPr>
+          <w:i w:val="0"/>
+        </w:rPr>
+      </w:pPr>
+      <w:r>
+        <w:rPr>
+          <w:i w:val="0"/>
+        </w:rPr>
+        <w:tab/>
+        <w:t>(1)</w:t>
       </w:r>
     </w:p>
     <w:p>
@@ -544,37 +737,44 @@
         <w:ind w:firstLine="200"/>
       </w:pPr>
       <w:r>
-        <w:br w:type="page"/>
-      </w:r>
-      <w:r>
-        <w:lastRenderedPageBreak/>
-        <w:t>What if the feature extraction technique</w:t>
-      </w:r>
-      <w:r>
-        <w:t>s</w:t>
-      </w:r>
-      <w:r>
-        <w:t xml:space="preserve"> of Transformer never existed, what would happen to the development in language understanding? Perhaps RNNs still take the lead as main analytic models. Thus, Single Headed Attention RNN (SHA-RNN) was popular when it was proposed. In this research, we intend to rebuild the encoder </w:t>
-      </w:r>
-      <w:r>
-        <w:t>architecture proposed in Transformer, to improve the defect of capturing short term memory in Transformer-based models.</w:t>
-      </w:r>
-    </w:p>
-    <w:p>
-      <w:pPr>
-        <w:pStyle w:val="Heading2"/>
-      </w:pPr>
-      <w:r>
-        <w:t>A.</w:t>
-      </w:r>
-      <w:r>
-        <w:rPr>
-          <w:rFonts w:eastAsia="MS Gothic" w:hint="eastAsia"/>
-        </w:rPr>
-        <w:t> </w:t>
-      </w:r>
-      <w:r>
-        <w:t>ABBREVIATIONS AND ACRONYMS</w:t>
+        <w:t>Be sure that the symbols in your equation have been defined before the equation appears or immediately following. Italicize symbols (</w:t>
+      </w:r>
+      <w:r>
+        <w:rPr>
+          <w:rStyle w:val="ITAL"/>
+        </w:rPr>
+        <w:t>T</w:t>
+      </w:r>
+      <w:r>
+        <w:t xml:space="preserve"> might refer to temperature, but T is the unit tesla). Refer to “(1),” not “Eq. (1)” or “equation (1),” except at the beginning of a sentence: “Equation (1) is </w:t>
+      </w:r>
+      <w:proofErr w:type="gramStart"/>
+      <w:r>
+        <w:t>... .</w:t>
+      </w:r>
+      <w:proofErr w:type="gramEnd"/>
+      <w:r>
+        <w:t>”</w:t>
+      </w:r>
+    </w:p>
+    <w:p>
+      <w:pPr>
+        <w:pStyle w:val="Heading1"/>
+      </w:pPr>
+      <w:r>
+        <w:t>IV</w:t>
+      </w:r>
+      <w:r>
+        <w:t>.</w:t>
+      </w:r>
+      <w:r>
+        <w:rPr>
+          <w:rFonts w:eastAsia="MS Gothic"/>
+        </w:rPr>
+        <w:t> </w:t>
+      </w:r>
+      <w:r>
+        <w:t>UNITS</w:t>
       </w:r>
     </w:p>
     <w:p>
@@ -582,281 +782,22 @@
         <w:pStyle w:val="Text"/>
       </w:pPr>
       <w:r>
-        <w:t>Define abbreviations and acronyms the first time they are used in the text, even after they have already been defined in the abstract. Abbreviations such as IEEE, SI, ac, and dc do not have to be defined. Abbreviations that incorporate periods should not have spaces: write “C.N.R.S.,” not “C. N. R. S.” Do not use abbreviations in the title unless they are unavoidable (for example, “IEEE” in the title of this article).</w:t>
-      </w:r>
-    </w:p>
-    <w:p>
-      <w:pPr>
-        <w:pStyle w:val="Heading2"/>
-      </w:pPr>
-      <w:r>
-        <w:t>B.</w:t>
-      </w:r>
-      <w:r>
-        <w:rPr>
-          <w:rFonts w:eastAsia="MS Gothic" w:hint="eastAsia"/>
-        </w:rPr>
-        <w:t> </w:t>
-      </w:r>
-      <w:r>
-        <w:t>OTHER RECOMMENDATIONS</w:t>
-      </w:r>
-    </w:p>
-    <w:p>
-      <w:pPr>
-        <w:pStyle w:val="Text"/>
-      </w:pPr>
-      <w:r>
-        <w:t>Use one space after periods and colons. Hyphenate complex modifiers: “zero-field-cooled magnetization.” Avoid dangling participles, such as, “Using (1), the potential was calculated.” [It is not clear who or what used (1).] Write instead, “The potential was calculated by using (1),” or “Using (1), we calculated the potential.”</w:t>
-      </w:r>
-    </w:p>
-    <w:p>
-      <w:pPr>
-        <w:pStyle w:val="Text"/>
-        <w:ind w:firstLine="200"/>
-      </w:pPr>
-      <w:r>
-        <w:t>Use a zero before decimal points: “0.25,” not “.25.” Use “cm3,” not “cc.” Indicate sample dimensions as “0.1 cm × 0.2 cm,” not “0.1 × 0.2 cm</w:t>
-      </w:r>
-      <w:r>
-        <w:rPr>
-          <w:vertAlign w:val="superscript"/>
-        </w:rPr>
-        <w:t>2</w:t>
-      </w:r>
-      <w:r>
-        <w:t>.” The abbreviation for “seconds” is “s,” not “sec.” Use “Wb/m</w:t>
-      </w:r>
-      <w:r>
-        <w:rPr>
-          <w:vertAlign w:val="superscript"/>
-        </w:rPr>
-        <w:t>2</w:t>
-      </w:r>
-      <w:r>
-        <w:t>” or “</w:t>
-      </w:r>
-      <w:proofErr w:type="spellStart"/>
-      <w:r>
-        <w:t>webers</w:t>
-      </w:r>
-      <w:proofErr w:type="spellEnd"/>
-      <w:r>
-        <w:t xml:space="preserve"> per square meter,” not “</w:t>
-      </w:r>
-      <w:proofErr w:type="spellStart"/>
-      <w:r>
-        <w:t>webers</w:t>
-      </w:r>
-      <w:proofErr w:type="spellEnd"/>
-      <w:r>
-        <w:t>/m2.” When expressing a range of values, write “7 to 9” or “7-9,” not “7~9.”</w:t>
-      </w:r>
-    </w:p>
-    <w:p>
-      <w:pPr>
-        <w:pStyle w:val="Text"/>
-        <w:ind w:firstLine="200"/>
-      </w:pPr>
-      <w:r>
-        <w:t>A parenthetical statement at the end of a sentence is punctuated outside of the closing parenthesis (like this). (A parenthetical sentence is punctuated within the parentheses.) In American English, periods and commas are within quotation marks, like “this period.” Other punctuation is “outside”! Avoid contractions; for example, write “do not” instead of “don’t.” The serial comma is preferred: “A, B, and C” instead of “A, B and C.”</w:t>
-      </w:r>
-    </w:p>
-    <w:p>
-      <w:pPr>
-        <w:pStyle w:val="Text"/>
-        <w:ind w:firstLine="200"/>
-      </w:pPr>
-      <w:r>
-        <w:t>If you wish, you may write in the first person singular or plural and use the active voice (“I observed that ...” or “We observed that ...” instead of “It was observed that ...”). Remember to check spelling. If your native language is not English, please get a native English-speaking colleague to carefully proofread your paper.</w:t>
-      </w:r>
-    </w:p>
-    <w:p>
-      <w:pPr>
-        <w:pStyle w:val="Heading1"/>
-      </w:pPr>
-      <w:r>
-        <w:t>III</w:t>
+        <w:t xml:space="preserve">Use either SI (MKS) or CGS as primary units. (SI units are strongly encouraged.) English units may be used as secondary units (in parentheses). </w:t>
+      </w:r>
+      <w:r>
+        <w:rPr>
+          <w:bCs/>
+        </w:rPr>
+        <w:t>This applies to papers in data storage</w:t>
       </w:r>
       <w:r>
         <w:t>.</w:t>
       </w:r>
       <w:r>
-        <w:rPr>
-          <w:rFonts w:eastAsia="MS Gothic"/>
-        </w:rPr>
-        <w:t> </w:t>
-      </w:r>
-      <w:r>
-        <w:t>MATH</w:t>
-      </w:r>
-    </w:p>
-    <w:p>
-      <w:pPr>
-        <w:pStyle w:val="Text"/>
-      </w:pPr>
-      <w:r>
-        <w:t xml:space="preserve">If you are using </w:t>
-      </w:r>
-      <w:r>
-        <w:rPr>
-          <w:rStyle w:val="ITAL"/>
-        </w:rPr>
-        <w:t>Word,</w:t>
-      </w:r>
-      <w:r>
-        <w:t xml:space="preserve"> use either the Microsoft Equation Editor or the </w:t>
-      </w:r>
-      <w:proofErr w:type="spellStart"/>
-      <w:r>
-        <w:rPr>
-          <w:rStyle w:val="ITAL"/>
-        </w:rPr>
-        <w:t>MathType</w:t>
-      </w:r>
-      <w:proofErr w:type="spellEnd"/>
-      <w:r>
-        <w:t xml:space="preserve"> add-on (http://www.mathtype.com) for equations in your paper (Insert | Object | Create New | Microsoft Equation </w:t>
-      </w:r>
-      <w:r>
-        <w:rPr>
-          <w:rStyle w:val="ITAL"/>
-        </w:rPr>
-        <w:t>or</w:t>
-      </w:r>
-      <w:r>
         <w:t xml:space="preserve"> </w:t>
       </w:r>
-      <w:proofErr w:type="spellStart"/>
-      <w:r>
-        <w:t>MathType</w:t>
-      </w:r>
-      <w:proofErr w:type="spellEnd"/>
-      <w:r>
-        <w:t xml:space="preserve"> Equation). “Float over text” should </w:t>
-      </w:r>
-      <w:r>
-        <w:rPr>
-          <w:rStyle w:val="ITAL"/>
-        </w:rPr>
-        <w:t>not</w:t>
-      </w:r>
-      <w:r>
-        <w:t xml:space="preserve"> be selected.</w:t>
-      </w:r>
-    </w:p>
-    <w:p>
-      <w:pPr>
-        <w:pStyle w:val="Heading2"/>
-      </w:pPr>
-      <w:r>
-        <w:t>A.</w:t>
-      </w:r>
-      <w:r>
-        <w:rPr>
-          <w:rFonts w:eastAsia="MS Gothic" w:hint="eastAsia"/>
-        </w:rPr>
-        <w:t> </w:t>
-      </w:r>
-      <w:r>
-        <w:t>EQUATIONS</w:t>
-      </w:r>
-    </w:p>
-    <w:p>
-      <w:pPr>
-        <w:pStyle w:val="Text"/>
-      </w:pPr>
-      <w:r>
-        <w:t xml:space="preserve">Number equations consecutively with equation numbers in parentheses flush with the right margin, as in (1). First use the equation editor to create the equation. Then select the “Equation” markup style. Press the tab key and write the equation number in parentheses. To make your equations more compact, you may use the solidus </w:t>
-      </w:r>
-      <w:proofErr w:type="gramStart"/>
-      <w:r>
-        <w:t>( /</w:t>
-      </w:r>
-      <w:proofErr w:type="gramEnd"/>
-      <w:r>
-        <w:t xml:space="preserve"> ), the exp function, or appropriate exponents. Use parentheses to avoid ambiguities in denominators. Punctuate equations when they are part of a sentence, as in</w:t>
-      </w:r>
-    </w:p>
-    <w:p>
-      <w:pPr>
-        <w:pStyle w:val="Equation"/>
-        <w:rPr>
-          <w:i w:val="0"/>
-        </w:rPr>
-      </w:pPr>
-      <w:r>
-        <w:rPr>
-          <w:i w:val="0"/>
-        </w:rPr>
-        <w:tab/>
-        <w:t>(1)</w:t>
-      </w:r>
-    </w:p>
-    <w:p>
-      <w:pPr>
-        <w:pStyle w:val="Text"/>
-        <w:ind w:firstLine="200"/>
-      </w:pPr>
-      <w:r>
-        <w:t>Be sure that the symbols in your equation have been defined before the equation appears or immediately following. Italicize symbols (</w:t>
-      </w:r>
-      <w:r>
-        <w:rPr>
-          <w:rStyle w:val="ITAL"/>
-        </w:rPr>
-        <w:t>T</w:t>
-      </w:r>
-      <w:r>
-        <w:t xml:space="preserve"> might refer to temperature, but T is the unit tesla). Refer to “(1),” not “Eq. (1)” or “equation (1),” except at the beginning of a sentence: “Equation (1) is </w:t>
-      </w:r>
-      <w:proofErr w:type="gramStart"/>
-      <w:r>
-        <w:t>... .</w:t>
-      </w:r>
-      <w:proofErr w:type="gramEnd"/>
-      <w:r>
-        <w:t>”</w:t>
-      </w:r>
-    </w:p>
-    <w:p>
-      <w:pPr>
-        <w:pStyle w:val="Heading1"/>
-      </w:pPr>
-      <w:r>
-        <w:t>IV</w:t>
-      </w:r>
-      <w:r>
-        <w:t>.</w:t>
-      </w:r>
-      <w:r>
-        <w:rPr>
-          <w:rFonts w:eastAsia="MS Gothic"/>
-        </w:rPr>
-        <w:t> </w:t>
-      </w:r>
-      <w:r>
-        <w:t>UNITS</w:t>
-      </w:r>
-    </w:p>
-    <w:p>
-      <w:pPr>
-        <w:pStyle w:val="Text"/>
-      </w:pPr>
-      <w:r>
-        <w:t xml:space="preserve">Use either SI (MKS) or CGS as primary units. (SI units are strongly encouraged.) English units may be used as secondary units (in parentheses). </w:t>
-      </w:r>
-      <w:r>
-        <w:rPr>
-          <w:bCs/>
-        </w:rPr>
-        <w:t>This applies to papers in data storage</w:t>
-      </w:r>
-      <w:r>
-        <w:t>.</w:t>
-      </w:r>
-      <w:r>
-        <w:t xml:space="preserve"> For example, write “15 Gb/cm</w:t>
+      <w:r>
+        <w:t>For example, write “15 Gb/cm</w:t>
       </w:r>
       <w:r>
         <w:rPr>
@@ -4262,7 +4203,7 @@
           <w:noProof/>
           <w:position w:val="-2"/>
         </w:rPr>
-        <w:object w:dxaOrig="100" w:dyaOrig="120" w14:anchorId="728B7CF4">
+        <w:object w:dxaOrig="100" w:dyaOrig="120" w14:anchorId="406DCF02">
           <v:shapetype id="_x0000_t75" coordsize="21600,21600" o:spt="75" o:preferrelative="t" path="m@4@5l@4@11@9@11@9@5xe" filled="f" stroked="f">
             <v:stroke joinstyle="miter"/>
             <v:formulas>
@@ -4285,7 +4226,7 @@
           <v:shape id="_x0000_i1025" type="#_x0000_t75" alt="" style="width:5pt;height:6.25pt;mso-width-percent:0;mso-height-percent:0;mso-width-percent:0;mso-height-percent:0" o:ole="" fillcolor="window">
             <v:imagedata r:id="rId13" o:title=""/>
           </v:shape>
-          <o:OLEObject Type="Embed" ProgID="Equation.3" ShapeID="_x0000_i1025" DrawAspect="Content" ObjectID="_1680719061" r:id="rId14"/>
+          <o:OLEObject Type="Embed" ProgID="Equation.3" ShapeID="_x0000_i1025" DrawAspect="Content" ObjectID="_1680724433" r:id="rId14"/>
         </w:object>
       </w:r>
       <w:r>
@@ -10875,7 +10816,7 @@
         <w:sz w:val="14"/>
         <w:szCs w:val="14"/>
       </w:rPr>
-      <w:pict w14:anchorId="5BCB9664">
+      <w:pict w14:anchorId="518CC225">
         <v:shapetype id="_x0000_t75" coordsize="21600,21600" o:spt="75" o:preferrelative="t" path="m@4@5l@4@11@9@11@9@5xe" filled="f" stroked="f">
           <v:stroke joinstyle="miter"/>
           <v:formulas>
@@ -10930,7 +10871,7 @@
         <w:sz w:val="14"/>
         <w:szCs w:val="14"/>
       </w:rPr>
-      <w:pict w14:anchorId="0FE141F4">
+      <w:pict w14:anchorId="2EB9C136">
         <v:shapetype id="_x0000_t75" coordsize="21600,21600" o:spt="75" o:preferrelative="t" path="m@4@5l@4@11@9@11@9@5xe" filled="f" stroked="f">
           <v:stroke joinstyle="miter"/>
           <v:formulas>
@@ -12277,4 +12218,24 @@
     </a:ext>
   </a:extLst>
 </a:theme>
+</file>
+
+<file path=word/webextensions/taskpanes.xml><?xml version="1.0" encoding="utf-8"?>
+<wetp:taskpanes xmlns:wetp="http://schemas.microsoft.com/office/webextensions/taskpanes/2010/11">
+  <wetp:taskpane dockstate="right" visibility="0" width="0" row="0">
+    <wetp:webextensionref xmlns:r="http://schemas.openxmlformats.org/officeDocument/2006/relationships" r:id="rId1"/>
+  </wetp:taskpane>
+</wetp:taskpanes>
+</file>
+
+<file path=word/webextensions/webextension1.xml><?xml version="1.0" encoding="utf-8"?>
+<we:webextension xmlns:we="http://schemas.microsoft.com/office/webextensions/webextension/2010/11" id="{046ACC4E-9D9C-AC41-96E9-1DCDDBC32A31}">
+  <we:reference id="wa104381909" version="1.0.0.2" store="zh-TW" storeType="OMEX"/>
+  <we:alternateReferences>
+    <we:reference id="wa104381909" version="1.0.0.2" store="zh-TW" storeType="OMEX"/>
+  </we:alternateReferences>
+  <we:properties/>
+  <we:bindings/>
+  <we:snapshot xmlns:r="http://schemas.openxmlformats.org/officeDocument/2006/relationships"/>
+</we:webextension>
 </file>
</xml_diff>

<commit_message>
Update ieee_access: Update intro, and add related work
</commit_message>
<xml_diff>
--- a/IEEE/ieee_access.docx
+++ b/IEEE/ieee_access.docx
@@ -212,39 +212,49 @@
         <w:rPr>
           <w:lang w:eastAsia="zh-TW"/>
         </w:rPr>
-        <w:t xml:space="preserve">. Compared with the original Transformer and SHA-RNN, our proposed model </w:t>
-      </w:r>
-      <w:r>
-        <w:rPr>
-          <w:lang w:eastAsia="zh-TW"/>
-        </w:rPr>
-        <w:t xml:space="preserve">can </w:t>
-      </w:r>
-      <w:r>
-        <w:rPr>
-          <w:lang w:eastAsia="zh-TW"/>
-        </w:rPr>
-        <w:t xml:space="preserve">not only possess the long-term dependencies </w:t>
-      </w:r>
-      <w:proofErr w:type="gramStart"/>
-      <w:r>
-        <w:rPr>
-          <w:lang w:eastAsia="zh-TW"/>
-        </w:rPr>
-        <w:t>requirements</w:t>
-      </w:r>
-      <w:r>
-        <w:rPr>
-          <w:lang w:eastAsia="zh-TW"/>
-        </w:rPr>
-        <w:t>, but</w:t>
-      </w:r>
-      <w:proofErr w:type="gramEnd"/>
-      <w:r>
-        <w:rPr>
-          <w:lang w:eastAsia="zh-TW"/>
-        </w:rPr>
-        <w:t xml:space="preserve"> improve the short-term dependency defects</w:t>
+        <w:t>. Compared with the original Transformer and SHA-RNN, our proposed model</w:t>
+      </w:r>
+      <w:r>
+        <w:rPr>
+          <w:lang w:eastAsia="zh-TW"/>
+        </w:rPr>
+        <w:t xml:space="preserve"> </w:t>
+      </w:r>
+      <w:r>
+        <w:rPr>
+          <w:lang w:eastAsia="zh-TW"/>
+        </w:rPr>
+        <w:t>possess</w:t>
+      </w:r>
+      <w:r>
+        <w:rPr>
+          <w:lang w:eastAsia="zh-TW"/>
+        </w:rPr>
+        <w:t>es</w:t>
+      </w:r>
+      <w:r>
+        <w:rPr>
+          <w:lang w:eastAsia="zh-TW"/>
+        </w:rPr>
+        <w:t xml:space="preserve"> the long-term dependencies requirements</w:t>
+      </w:r>
+      <w:r>
+        <w:rPr>
+          <w:lang w:eastAsia="zh-TW"/>
+        </w:rPr>
+        <w:t xml:space="preserve">, </w:t>
+      </w:r>
+      <w:r>
+        <w:rPr>
+          <w:lang w:eastAsia="zh-TW"/>
+        </w:rPr>
+        <w:t xml:space="preserve">and </w:t>
+      </w:r>
+      <w:r>
+        <w:rPr>
+          <w:lang w:eastAsia="zh-TW"/>
+        </w:rPr>
+        <w:t>improve the short-term dependency defects</w:t>
       </w:r>
       <w:r>
         <w:rPr>
@@ -286,7 +296,19 @@
         <w:rPr>
           <w:lang w:eastAsia="zh-TW"/>
         </w:rPr>
-        <w:t xml:space="preserve"> model can provide more accurate sentiment analysis for reference of disease tracking and prevention as well as for judgement of various remarks.</w:t>
+        <w:t xml:space="preserve"> model can provide more accurate sentiment analysis</w:t>
+      </w:r>
+      <w:r>
+        <w:rPr>
+          <w:lang w:eastAsia="zh-TW"/>
+        </w:rPr>
+        <w:t xml:space="preserve"> estimation</w:t>
+      </w:r>
+      <w:r>
+        <w:rPr>
+          <w:lang w:eastAsia="zh-TW"/>
+        </w:rPr>
+        <w:t xml:space="preserve"> for reference of disease tracking and prevention as well as for judgement of various remarks.</w:t>
       </w:r>
     </w:p>
     <w:p>
@@ -370,6 +392,103 @@
       <w:r>
         <w:t xml:space="preserve"> of sentences in text and speech formats. It’s important to realize that language is far more than human languages. Languages have many forms of encoding, and each word is a signifier that maps into a signified meaning.</w:t>
       </w:r>
+      <w:r>
+        <w:t xml:space="preserve"> In this paper, we introduced a pre-trained model which can be easily integrated into existing models</w:t>
+      </w:r>
+      <w:r>
+        <w:t xml:space="preserve"> </w:t>
+      </w:r>
+      <w:r>
+        <w:rPr>
+          <w:lang w:eastAsia="zh-TW"/>
+        </w:rPr>
+        <w:t>based on A Robustly Optimized Pretraining Approach (</w:t>
+      </w:r>
+      <w:proofErr w:type="spellStart"/>
+      <w:r>
+        <w:rPr>
+          <w:lang w:eastAsia="zh-TW"/>
+        </w:rPr>
+        <w:t>RoBERTa</w:t>
+      </w:r>
+      <w:proofErr w:type="spellEnd"/>
+      <w:r>
+        <w:rPr>
+          <w:lang w:eastAsia="zh-TW"/>
+        </w:rPr>
+        <w:t>)</w:t>
+      </w:r>
+      <w:r>
+        <w:rPr>
+          <w:rFonts w:hint="eastAsia"/>
+          <w:lang w:eastAsia="zh-TW"/>
+        </w:rPr>
+        <w:t>.</w:t>
+      </w:r>
+      <w:r>
+        <w:t xml:space="preserve"> A</w:t>
+      </w:r>
+      <w:r>
+        <w:t>nd</w:t>
+      </w:r>
+      <w:r>
+        <w:t xml:space="preserve"> also</w:t>
+      </w:r>
+      <w:r>
+        <w:t xml:space="preserve"> improving the state of the art in every considered case across the range of challenging short-term dependency problems.</w:t>
+      </w:r>
+      <w:r>
+        <w:rPr>
+          <w:rFonts w:hint="eastAsia"/>
+        </w:rPr>
+        <w:t xml:space="preserve"> </w:t>
+      </w:r>
+      <w:r>
+        <w:t>However, a language model (LM) should model both (1) well-trained embedding for each word, and (2) meet the short-term dependency on sequences instead of only on longer sequences.</w:t>
+      </w:r>
+    </w:p>
+    <w:p>
+      <w:pPr>
+        <w:pStyle w:val="Text"/>
+        <w:rPr>
+          <w:rFonts w:hint="eastAsia"/>
+          <w:lang w:eastAsia="zh-TW"/>
+        </w:rPr>
+      </w:pPr>
+      <w:r>
+        <w:rPr>
+          <w:rFonts w:hint="eastAsia"/>
+        </w:rPr>
+        <w:t>O</w:t>
+      </w:r>
+      <w:r>
+        <w:t>ur representations differ from traditional word embedding models, we replace the last two hidden layers with</w:t>
+      </w:r>
+      <w:r>
+        <w:t xml:space="preserve"> the</w:t>
+      </w:r>
+      <w:r>
+        <w:t xml:space="preserve"> Boom Layer, which assists the model to focus more on short-term </w:t>
+      </w:r>
+      <w:r>
+        <w:t>dependency. For this reason, we call them EDM-</w:t>
+      </w:r>
+      <w:proofErr w:type="spellStart"/>
+      <w:r>
+        <w:t>RoBERTa</w:t>
+      </w:r>
+      <w:proofErr w:type="spellEnd"/>
+      <w:r>
+        <w:t xml:space="preserve"> (Enhancing the Dependency Mechanism on </w:t>
+      </w:r>
+      <w:proofErr w:type="spellStart"/>
+      <w:r>
+        <w:t>RoBERTa</w:t>
+      </w:r>
+      <w:proofErr w:type="spellEnd"/>
+      <w:r>
+        <w:t xml:space="preserve">).  </w:t>
+      </w:r>
     </w:p>
     <w:p>
       <w:pPr>
@@ -391,6 +510,9 @@
       <w:r>
         <w:t>RNNs, LSTM</w:t>
       </w:r>
+      <w:r>
+        <w:t>, Seq2Seq</w:t>
+      </w:r>
     </w:p>
     <w:p>
       <w:pPr>
@@ -429,16 +551,23 @@
       </w:r>
       <w:proofErr w:type="gramEnd"/>
       <w:r>
-        <w:t xml:space="preserve"> approaches in</w:t>
-      </w:r>
-      <w:r>
         <w:t xml:space="preserve"> </w:t>
       </w:r>
       <w:r>
-        <w:t>language modeling</w:t>
-      </w:r>
-      <w:r>
-        <w:t xml:space="preserve">. Numerous </w:t>
+        <w:rPr>
+          <w:lang w:eastAsia="zh-TW"/>
+        </w:rPr>
+        <w:t>NLP architectures</w:t>
+      </w:r>
+      <w:r>
+        <w:rPr>
+          <w:rFonts w:hint="eastAsia"/>
+          <w:lang w:eastAsia="zh-TW"/>
+        </w:rPr>
+        <w:t>.</w:t>
+      </w:r>
+      <w:r>
+        <w:t xml:space="preserve"> Numerous </w:t>
       </w:r>
       <w:r>
         <w:t xml:space="preserve">efforts have since continued to push the limits of language models quality estimation. In RNNs based models, words in the sequences are read in order and each is assigned with </w:t>
@@ -463,14 +592,17 @@
           <w:rPr>
             <w:rStyle w:val="Hyperlink"/>
           </w:rPr>
-          <w:t>[1]</w:t>
+          <w:t>[1</w:t>
+        </w:r>
+        <w:r>
+          <w:rPr>
+            <w:rStyle w:val="Hyperlink"/>
+          </w:rPr>
+          <w:t>]</w:t>
         </w:r>
       </w:hyperlink>
       <w:r>
-        <w:t xml:space="preserve"> shows that </w:t>
-      </w:r>
-      <w:r>
-        <w:t xml:space="preserve">language models using LSTM process the effective context size of about 200 tokens on average but are only capable of sharply distinguishing 50 tokens nearby, indicating that LSTM is </w:t>
+        <w:t xml:space="preserve"> shows that language models using LSTM process the effective context size of about 200 tokens on average but are only capable of sharply distinguishing 50 tokens nearby, indicating that LSTM is </w:t>
       </w:r>
       <w:r>
         <w:rPr>
@@ -575,6 +707,7 @@
         <w:t xml:space="preserve">o the </w:t>
       </w:r>
       <w:r>
+        <w:lastRenderedPageBreak/>
         <w:t xml:space="preserve">current </w:t>
       </w:r>
       <w:r>
@@ -614,7 +747,7 @@
         <w:rPr>
           <w:lang w:eastAsia="zh-TW"/>
         </w:rPr>
-        <w:t xml:space="preserve">and Transformer, Transformer introduced attention mechanism to improve time series problem which is a major defect in RNNs based models. For an input token, its input representation is constructed by summing the corresponding tokens, segments, and position embeddings. As the input representations would pass through multi-headed attention, </w:t>
+        <w:t xml:space="preserve">and Transformer, Transformer introduced attention mechanism to improve time series problem which is a major defect in RNNs based models. For an input token, its input representation is constructed by summing the corresponding tokens, segments, and position embeddings. As the input representations pass through multi-headed attention, </w:t>
       </w:r>
       <w:r>
         <w:rPr>
@@ -635,75 +768,122 @@
         <w:t>s</w:t>
       </w:r>
       <w:r>
+        <w:t xml:space="preserve"> of Transformer never existed, what would happen to the development in language understanding? Perhaps RNNs still take the lead as main analytic models. Thus, </w:t>
+      </w:r>
+      <w:r>
+        <w:t xml:space="preserve">the </w:t>
+      </w:r>
+      <w:r>
+        <w:t>Single Headed Attention RNN (SHA-RNN) was popular when proposed</w:t>
+      </w:r>
+      <w:r>
+        <w:t xml:space="preserve"> earlier</w:t>
+      </w:r>
+      <w:r>
+        <w:t xml:space="preserve">. In this research, </w:t>
+      </w:r>
+      <w:r>
+        <w:t xml:space="preserve">we </w:t>
+      </w:r>
+      <w:r>
+        <w:t xml:space="preserve">rebuild the encoder </w:t>
+      </w:r>
+      <w:r>
+        <w:t xml:space="preserve">architecture </w:t>
+      </w:r>
+      <w:r>
+        <w:t>introduced</w:t>
+      </w:r>
+      <w:r>
+        <w:t xml:space="preserve"> in Transformer, to improve the defect of capturing short</w:t>
+      </w:r>
+      <w:r>
+        <w:t>-</w:t>
+      </w:r>
+      <w:r>
+        <w:t>term memory in Transformer-based models.</w:t>
+      </w:r>
+    </w:p>
+    <w:p>
+      <w:pPr>
+        <w:pStyle w:val="Heading1"/>
+      </w:pPr>
+      <w:r>
+        <w:t>III</w:t>
+      </w:r>
+      <w:r>
+        <w:t>.</w:t>
+      </w:r>
+      <w:r>
+        <w:rPr>
+          <w:rFonts w:eastAsia="MS Gothic"/>
+        </w:rPr>
+        <w:t> </w:t>
+      </w:r>
+      <w:r>
+        <w:t>RELATED WORKS</w:t>
+      </w:r>
+      <w:r>
         <w:t xml:space="preserve"> </w:t>
       </w:r>
-      <w:r>
-        <w:lastRenderedPageBreak/>
-        <w:t xml:space="preserve">of Transformer never existed, what would happen to the development in language understanding? Perhaps RNNs still take the lead as main analytic models. Thus, </w:t>
-      </w:r>
-      <w:r>
-        <w:t xml:space="preserve">the </w:t>
-      </w:r>
-      <w:r>
-        <w:t>Single Headed Attention RNN (SHA-RNN) was popular when proposed</w:t>
-      </w:r>
-      <w:r>
-        <w:t xml:space="preserve"> earlier</w:t>
-      </w:r>
-      <w:r>
-        <w:t xml:space="preserve">. In this research, we </w:t>
-      </w:r>
-      <w:r>
-        <w:t>proposed</w:t>
-      </w:r>
-      <w:r>
-        <w:t xml:space="preserve"> to rebuild the encoder </w:t>
-      </w:r>
-      <w:r>
-        <w:t xml:space="preserve">architecture </w:t>
-      </w:r>
-      <w:r>
-        <w:t>introduced</w:t>
-      </w:r>
-      <w:r>
-        <w:t xml:space="preserve"> in Transformer, to improve the defect of capturing short</w:t>
-      </w:r>
-      <w:r>
-        <w:t>-</w:t>
-      </w:r>
-      <w:r>
-        <w:t>term memory in Transformer-based models.</w:t>
-      </w:r>
-    </w:p>
-    <w:p>
-      <w:pPr>
-        <w:pStyle w:val="Heading1"/>
-      </w:pPr>
-      <w:r>
-        <w:t>III</w:t>
+    </w:p>
+    <w:p>
+      <w:pPr>
+        <w:pStyle w:val="Heading2"/>
+      </w:pPr>
+      <w:r>
+        <w:t>A</w:t>
       </w:r>
       <w:r>
         <w:t>.</w:t>
       </w:r>
       <w:r>
         <w:rPr>
+          <w:rFonts w:eastAsia="MS Gothic" w:hint="eastAsia"/>
+        </w:rPr>
+        <w:t> </w:t>
+      </w:r>
+      <w:r>
+        <w:t>Word Embeddings</w:t>
+      </w:r>
+    </w:p>
+    <w:p>
+      <w:pPr>
+        <w:pStyle w:val="Heading2"/>
+      </w:pPr>
+      <w:r>
+        <w:t>B</w:t>
+      </w:r>
+      <w:r>
+        <w:t>.</w:t>
+      </w:r>
+      <w:r>
+        <w:rPr>
+          <w:rFonts w:eastAsia="MS Gothic" w:hint="eastAsia"/>
+        </w:rPr>
+        <w:t> </w:t>
+      </w:r>
+      <w:r>
+        <w:t>Embeddings from Language Models (</w:t>
+      </w:r>
+      <w:proofErr w:type="spellStart"/>
+      <w:r>
+        <w:t>ELMo</w:t>
+      </w:r>
+      <w:proofErr w:type="spellEnd"/>
+      <w:r>
+        <w:t>)</w:t>
+      </w:r>
+    </w:p>
+    <w:p>
+      <w:pPr>
+        <w:pStyle w:val="Heading2"/>
+        <w:rPr>
           <w:rFonts w:eastAsia="MS Gothic"/>
         </w:rPr>
-        <w:t> </w:t>
-      </w:r>
-      <w:r>
-        <w:t>RELATED WORKS</w:t>
-      </w:r>
-      <w:r>
-        <w:t xml:space="preserve"> </w:t>
-      </w:r>
-    </w:p>
-    <w:p>
-      <w:pPr>
-        <w:pStyle w:val="Heading2"/>
-      </w:pPr>
-      <w:r>
-        <w:t>A</w:t>
+      </w:pPr>
+      <w:r>
+        <w:t>C</w:t>
       </w:r>
       <w:r>
         <w:t>.</w:t>
@@ -717,9 +897,13 @@
       <w:r>
         <w:t>Sequence to Sequence</w:t>
       </w:r>
-    </w:p>
-    <w:p>
-      <w:pPr>
+      <w:r>
+        <w:t xml:space="preserve"> (Seq2Seq)</w:t>
+      </w:r>
+    </w:p>
+    <w:p>
+      <w:pPr>
+        <w:jc w:val="both"/>
         <w:rPr>
           <w:sz w:val="20"/>
           <w:szCs w:val="20"/>
@@ -753,20 +937,48 @@
           <w:sz w:val="20"/>
           <w:szCs w:val="20"/>
         </w:rPr>
-        <w:t xml:space="preserve"> In general, Deep Neural Networks (DNNs) are great models that perform well on learning representations. However, they cannot be applied map sequence to sequence in machine translation tasks. Seq2Seq is proposed to implement on end-to-end approaches applied to sequence learning. In Seq2Seq model, multi-layered LSTM is used to map input sequence into input representations, and the other LSTM is aimed to decode the input representations into another language. The other defect found in Seq2Seq is that during the encoding stage, input representations are fixed dimensionality. This </w:t>
+        <w:t xml:space="preserve"> In general, Deep Neural Networks (DNNs) are great models that perform well on learning </w:t>
       </w:r>
       <w:r>
         <w:rPr>
           <w:sz w:val="20"/>
           <w:szCs w:val="20"/>
-          <w:lang w:eastAsia="zh-TW"/>
-        </w:rPr>
-        <w:t>de</w:t>
+        </w:rPr>
+        <w:t xml:space="preserve">language </w:t>
       </w:r>
       <w:r>
         <w:rPr>
           <w:sz w:val="20"/>
           <w:szCs w:val="20"/>
+        </w:rPr>
+        <w:t>representations. However, they cannot be applied map</w:t>
+      </w:r>
+      <w:r>
+        <w:rPr>
+          <w:sz w:val="20"/>
+          <w:szCs w:val="20"/>
+        </w:rPr>
+        <w:t>ping</w:t>
+      </w:r>
+      <w:r>
+        <w:rPr>
+          <w:sz w:val="20"/>
+          <w:szCs w:val="20"/>
+        </w:rPr>
+        <w:t xml:space="preserve"> sequence to sequence in machine translation tasks. Seq2Seq is proposed to implement on end-to-end approaches applied to sequence learning. In Seq2Seq model, multi-layered LSTM is used to map input sequence into input representations, and the other LSTM is aimed to decode the input representations into another language. The other defect found in Seq2Seq is that during the encoding stage, input representations are fixed dimensionality. This </w:t>
+      </w:r>
+      <w:r>
+        <w:rPr>
+          <w:sz w:val="20"/>
+          <w:szCs w:val="20"/>
+          <w:lang w:eastAsia="zh-TW"/>
+        </w:rPr>
+        <w:t>de</w:t>
+      </w:r>
+      <w:r>
+        <w:rPr>
+          <w:sz w:val="20"/>
+          <w:szCs w:val="20"/>
           <w:lang w:eastAsia="zh-TW"/>
         </w:rPr>
         <w:t>ficiency indicates the model cannot process with sequences with longer length.</w:t>
@@ -777,7 +989,7 @@
         <w:pStyle w:val="Heading2"/>
       </w:pPr>
       <w:r>
-        <w:t>B</w:t>
+        <w:t>D</w:t>
       </w:r>
       <w:r>
         <w:t>.</w:t>
@@ -812,7 +1024,17 @@
         <w:t xml:space="preserve">attention mechanism. </w:t>
       </w:r>
       <w:r>
-        <w:t>In</w:t>
+        <w:t>O</w:t>
+      </w:r>
+      <w:r>
+        <w:t>n</w:t>
+      </w:r>
+      <w:r>
+        <w:t xml:space="preserve"> the aspect </w:t>
+      </w:r>
+      <w:proofErr w:type="gramStart"/>
+      <w:r>
+        <w:t xml:space="preserve">of </w:t>
       </w:r>
       <w:r>
         <w:t xml:space="preserve"> </w:t>
@@ -821,7 +1043,14 @@
         <w:rPr>
           <w:lang w:eastAsia="zh-TW"/>
         </w:rPr>
-        <w:t>optimiz</w:t>
+        <w:t>the</w:t>
+      </w:r>
+      <w:proofErr w:type="gramEnd"/>
+      <w:r>
+        <w:rPr>
+          <w:lang w:eastAsia="zh-TW"/>
+        </w:rPr>
+        <w:t xml:space="preserve"> evaluat</w:t>
       </w:r>
       <w:r>
         <w:rPr>
@@ -831,7 +1060,12 @@
       </w:r>
       <w:r>
         <w:rPr>
-          <w:color w:val="FF0000"/>
+          <w:lang w:eastAsia="zh-TW"/>
+        </w:rPr>
+        <w:t xml:space="preserve"> on machine translation and</w:t>
+      </w:r>
+      <w:r>
+        <w:rPr>
           <w:lang w:eastAsia="zh-TW"/>
         </w:rPr>
         <w:t xml:space="preserve"> </w:t>
@@ -840,18 +1074,6 @@
         <w:rPr>
           <w:lang w:eastAsia="zh-TW"/>
         </w:rPr>
-        <w:t>the evaluation on machine translation and</w:t>
-      </w:r>
-      <w:r>
-        <w:rPr>
-          <w:lang w:eastAsia="zh-TW"/>
-        </w:rPr>
-        <w:t xml:space="preserve"> </w:t>
-      </w:r>
-      <w:r>
-        <w:rPr>
-          <w:lang w:eastAsia="zh-TW"/>
-        </w:rPr>
         <w:t>model training, it performs well in specific tasks. T</w:t>
       </w:r>
       <w:r>
@@ -870,7 +1092,13 @@
         <w:rPr>
           <w:lang w:eastAsia="zh-TW"/>
         </w:rPr>
-        <w:t>position encoding to ensure the tokens are read in order and remain the dependencies in phrases. The decoder is composed of multi-headed attention, feed forward neural networks, and residual connection</w:t>
+        <w:t xml:space="preserve">position encoding to ensure the tokens are read in order and remain the dependencies in phrases. The decoder is composed of multi-headed attention, </w:t>
+      </w:r>
+      <w:r>
+        <w:rPr>
+          <w:lang w:eastAsia="zh-TW"/>
+        </w:rPr>
+        <w:t>feed forward neural networks, and residual connection</w:t>
       </w:r>
       <w:r>
         <w:rPr>
@@ -884,13 +1112,19 @@
         </w:rPr>
         <w:t>.</w:t>
       </w:r>
+      <w:r>
+        <w:rPr>
+          <w:lang w:eastAsia="zh-TW"/>
+        </w:rPr>
+        <w:t xml:space="preserve"> *Self Attention</w:t>
+      </w:r>
     </w:p>
     <w:p>
       <w:pPr>
         <w:pStyle w:val="Heading2"/>
       </w:pPr>
       <w:r>
-        <w:t>C</w:t>
+        <w:t>E</w:t>
       </w:r>
       <w:r>
         <w:t>.</w:t>
@@ -902,7 +1136,10 @@
         <w:t> </w:t>
       </w:r>
       <w:r>
-        <w:t>BERT</w:t>
+        <w:rPr>
+          <w:rFonts w:eastAsia="MS Gothic"/>
+        </w:rPr>
+        <w:t>Pre-training of Deep Bidirectional Transformers for Language Understanding (BERT)</w:t>
       </w:r>
     </w:p>
     <w:p>
@@ -910,7 +1147,7 @@
         <w:pStyle w:val="Heading2"/>
       </w:pPr>
       <w:r>
-        <w:t>D</w:t>
+        <w:t>F</w:t>
       </w:r>
       <w:r>
         <w:t>.</w:t>
@@ -922,10 +1159,43 @@
         <w:t> </w:t>
       </w:r>
       <w:r>
-        <w:t>SHA-RNN</w:t>
-      </w:r>
-    </w:p>
-    <w:p/>
+        <w:rPr>
+          <w:rFonts w:eastAsia="MS Gothic"/>
+        </w:rPr>
+        <w:t xml:space="preserve">A </w:t>
+      </w:r>
+      <w:r>
+        <w:t>Robustly Optimized BERT Pretraining Approach</w:t>
+      </w:r>
+    </w:p>
+    <w:p>
+      <w:pPr>
+        <w:pStyle w:val="Heading2"/>
+      </w:pPr>
+      <w:r>
+        <w:t>G</w:t>
+      </w:r>
+      <w:r>
+        <w:t>.</w:t>
+      </w:r>
+      <w:r>
+        <w:rPr>
+          <w:rFonts w:eastAsia="MS Gothic" w:hint="eastAsia"/>
+        </w:rPr>
+        <w:t> </w:t>
+      </w:r>
+      <w:r>
+        <w:t xml:space="preserve">Singled Headed Attention RNN: Stop Thinking </w:t>
+      </w:r>
+      <w:proofErr w:type="gramStart"/>
+      <w:r>
+        <w:t>With</w:t>
+      </w:r>
+      <w:proofErr w:type="gramEnd"/>
+      <w:r>
+        <w:t xml:space="preserve"> Your Head (SHA-RNN)</w:t>
+      </w:r>
+    </w:p>
     <w:p>
       <w:pPr>
         <w:pStyle w:val="Text"/>
@@ -4401,7 +4671,7 @@
           <v:shape id="_x0000_i1025" type="#_x0000_t75" alt="" style="width:5.2pt;height:6.05pt;mso-width-percent:0;mso-height-percent:0;mso-width-percent:0;mso-height-percent:0" o:ole="" fillcolor="window">
             <v:imagedata r:id="rId13" o:title=""/>
           </v:shape>
-          <o:OLEObject Type="Embed" ProgID="Equation.3" ShapeID="_x0000_i1025" DrawAspect="Content" ObjectID="_1680858826" r:id="rId14"/>
+          <o:OLEObject Type="Embed" ProgID="Equation.3" ShapeID="_x0000_i1025" DrawAspect="Content" ObjectID="_1680985133" r:id="rId14"/>
         </w:object>
       </w:r>
       <w:r>
@@ -6604,7 +6874,7 @@
           <v:path o:extrusionok="f" gradientshapeok="t" o:connecttype="rect"/>
           <o:lock v:ext="edit" aspectratio="t"/>
         </v:shapetype>
-        <v:shape id="Picture 4" o:spid="_x0000_i1026" type="#_x0000_t75" alt="" style="width:76.35pt;height:14.3pt;visibility:visible;mso-wrap-style:square;mso-width-percent:0;mso-height-percent:0;mso-width-percent:0;mso-height-percent:0">
+        <v:shape id="Picture 4" o:spid="_x0000_i1026" type="#_x0000_t75" alt="" style="width:75.9pt;height:13.9pt;visibility:visible;mso-wrap-style:square;mso-width-percent:0;mso-height-percent:0;mso-width-percent:0;mso-height-percent:0">
           <v:imagedata r:id="rId1" o:title=""/>
           <o:lock v:ext="edit" rotation="t" cropping="t" verticies="t"/>
         </v:shape>
@@ -7647,6 +7917,33 @@
       <w:shd w:val="clear" w:color="auto" w:fill="E1DFDD"/>
     </w:rPr>
   </w:style>
+  <w:style w:type="character" w:styleId="FollowedHyperlink">
+    <w:name w:val="FollowedHyperlink"/>
+    <w:basedOn w:val="DefaultParagraphFont"/>
+    <w:uiPriority w:val="99"/>
+    <w:semiHidden/>
+    <w:unhideWhenUsed/>
+    <w:rsid w:val="007140CD"/>
+    <w:rPr>
+      <w:color w:val="954F72" w:themeColor="followedHyperlink"/>
+      <w:u w:val="single"/>
+    </w:rPr>
+  </w:style>
+  <w:style w:type="paragraph" w:styleId="NormalWeb">
+    <w:name w:val="Normal (Web)"/>
+    <w:basedOn w:val="Normal"/>
+    <w:uiPriority w:val="99"/>
+    <w:semiHidden/>
+    <w:unhideWhenUsed/>
+    <w:rsid w:val="00794BB0"/>
+    <w:pPr>
+      <w:spacing w:before="100" w:beforeAutospacing="1" w:after="100" w:afterAutospacing="1"/>
+    </w:pPr>
+    <w:rPr>
+      <w:rFonts w:eastAsia="Times New Roman"/>
+      <w:lang w:eastAsia="zh-TW"/>
+    </w:rPr>
+  </w:style>
 </w:styles>
 </file>
 

</xml_diff>